<commit_message>
Update compiling with vs_2022.docx
</commit_message>
<xml_diff>
--- a/IsoModel/compiling with vs_2022.docx
+++ b/IsoModel/compiling with vs_2022.docx
@@ -407,9 +407,6 @@
       </w:r>
     </w:p>
     <w:p/>
-    <w:p/>
-    <w:p/>
-    <w:p/>
     <w:p>
       <w:pPr>
         <w:pStyle w:val="Heading2"/>
@@ -1122,16 +1119,7 @@
     <w:p/>
     <w:p>
       <w:r>
-        <w:t xml:space="preserve">Copy the </w:t>
-      </w:r>
-      <w:r>
-        <w:t xml:space="preserve">following </w:t>
-      </w:r>
-      <w:r>
-        <w:t>files</w:t>
-      </w:r>
-      <w:r>
-        <w:t xml:space="preserve"> into the new lib directory you just made</w:t>
+        <w:t>Copy the following files into the new lib directory you just made</w:t>
       </w:r>
     </w:p>
     <w:p>
@@ -1152,13 +1140,7 @@
         <w:rPr>
           <w:rFonts w:ascii="Courier New" w:hAnsi="Courier New" w:cs="Courier New"/>
         </w:rPr>
-        <w:t>/build/lib/Release</w:t>
-      </w:r>
-      <w:r>
-        <w:rPr>
-          <w:rFonts w:ascii="Courier New" w:hAnsi="Courier New" w:cs="Courier New"/>
-        </w:rPr>
-        <w:t>/g</w:t>
+        <w:t>/build/lib/Release/g</w:t>
       </w:r>
       <w:r>
         <w:rPr>

</xml_diff>